<commit_message>
finished test desc and changes desc
</commit_message>
<xml_diff>
--- a/mp1/test_plan.docx
+++ b/mp1/test_plan.docx
@@ -1,41 +1,780 @@
 
 <file path=word/document.xml><?xml version="1.0" encoding="utf-8"?>
-<w:document xmlns:wpc="http://schemas.microsoft.com/office/word/2010/wordprocessingCanvas" xmlns:cx="http://schemas.microsoft.com/office/drawing/2014/chartex" xmlns:cx1="http://schemas.microsoft.com/office/drawing/2015/9/8/chartex" xmlns:cx2="http://schemas.microsoft.com/office/drawing/2015/10/21/chartex" xmlns:cx3="http://schemas.microsoft.com/office/drawing/2016/5/9/chartex" xmlns:cx4="http://schemas.microsoft.com/office/drawing/2016/5/10/chartex" xmlns:cx5="http://schemas.microsoft.com/office/drawing/2016/5/11/chartex" xmlns:cx6="http://schemas.microsoft.com/office/drawing/2016/5/12/chartex" xmlns:cx7="http://schemas.microsoft.com/office/drawing/2016/5/13/chartex" xmlns:cx8="http://schemas.microsoft.com/office/drawing/2016/5/14/chartex" xmlns:mc="http://schemas.openxmlformats.org/markup-compatibility/2006" xmlns:aink="http://schemas.microsoft.com/office/drawing/2016/ink" xmlns:am3d="http://schemas.microsoft.com/office/drawing/2017/model3d" xmlns:o="urn:schemas-microsoft-com:office:office" xmlns:r="http://schemas.openxmlformats.org/officeDocument/2006/relationships" xmlns:m="http://schemas.openxmlformats.org/officeDocument/2006/math" xmlns:v="urn:schemas-microsoft-com:vml" xmlns:wp14="http://schemas.microsoft.com/office/word/2010/wordprocessingDrawing" xmlns:wp="http://schemas.openxmlformats.org/drawingml/2006/wordprocessingDrawing" xmlns:w10="urn:schemas-microsoft-com:office:word" xmlns:w="http://schemas.openxmlformats.org/wordprocessingml/2006/main" xmlns:w14="http://schemas.microsoft.com/office/word/2010/wordml" xmlns:w15="http://schemas.microsoft.com/office/word/2012/wordml" xmlns:w16cid="http://schemas.microsoft.com/office/word/2016/wordml/cid" xmlns:w16se="http://schemas.microsoft.com/office/word/2015/wordml/symex" xmlns:wpg="http://schemas.microsoft.com/office/word/2010/wordprocessingGroup" xmlns:wpi="http://schemas.microsoft.com/office/word/2010/wordprocessingInk" xmlns:wne="http://schemas.microsoft.com/office/word/2006/wordml" xmlns:wps="http://schemas.microsoft.com/office/word/2010/wordprocessingShape" mc:Ignorable="w14 w15 w16se w16cid wp14">
+<w:document xmlns:wpc="http://schemas.microsoft.com/office/word/2010/wordprocessingCanvas" xmlns:mc="http://schemas.openxmlformats.org/markup-compatibility/2006" xmlns:o="urn:schemas-microsoft-com:office:office" xmlns:r="http://schemas.openxmlformats.org/officeDocument/2006/relationships" xmlns:m="http://schemas.openxmlformats.org/officeDocument/2006/math" xmlns:v="urn:schemas-microsoft-com:vml" xmlns:wp14="http://schemas.microsoft.com/office/word/2010/wordprocessingDrawing" xmlns:wp="http://schemas.openxmlformats.org/drawingml/2006/wordprocessingDrawing" xmlns:w10="urn:schemas-microsoft-com:office:word" xmlns:w="http://schemas.openxmlformats.org/wordprocessingml/2006/main" xmlns:w14="http://schemas.microsoft.com/office/word/2010/wordml" xmlns:w15="http://schemas.microsoft.com/office/word/2012/wordml" xmlns:wpg="http://schemas.microsoft.com/office/word/2010/wordprocessingGroup" xmlns:wpi="http://schemas.microsoft.com/office/word/2010/wordprocessingInk" xmlns:wne="http://schemas.microsoft.com/office/word/2006/wordml" xmlns:wps="http://schemas.microsoft.com/office/word/2010/wordprocessingShape" mc:Ignorable="w14 w15 wp14">
   <w:body>
     <w:p>
-      <w:r>
+      <w:pPr>
+        <w:spacing w:after="0" w:line="240" w:lineRule="auto"/>
+        <w:rPr>
+          <w:rFonts w:ascii="Times New Roman" w:hAnsi="Times New Roman" w:cs="Times New Roman"/>
+          <w:sz w:val="24"/>
+          <w:szCs w:val="24"/>
+        </w:rPr>
+      </w:pPr>
+      <w:r>
+        <w:rPr>
+          <w:rFonts w:ascii="Times New Roman" w:hAnsi="Times New Roman" w:cs="Times New Roman"/>
+          <w:sz w:val="24"/>
+          <w:szCs w:val="24"/>
+        </w:rPr>
         <w:t>Andrew Smith</w:t>
       </w:r>
     </w:p>
     <w:p>
-      <w:r>
-        <w:t>ECE 411 – MP1 Test Plan</w:t>
-      </w:r>
-    </w:p>
-    <w:p>
-      <w:r>
+      <w:pPr>
+        <w:spacing w:after="0" w:line="240" w:lineRule="auto"/>
+        <w:rPr>
+          <w:rFonts w:ascii="Times New Roman" w:hAnsi="Times New Roman" w:cs="Times New Roman"/>
+          <w:sz w:val="24"/>
+          <w:szCs w:val="24"/>
+        </w:rPr>
+      </w:pPr>
+      <w:r>
+        <w:rPr>
+          <w:rFonts w:ascii="Times New Roman" w:hAnsi="Times New Roman" w:cs="Times New Roman"/>
+          <w:sz w:val="24"/>
+          <w:szCs w:val="24"/>
+        </w:rPr>
+        <w:t xml:space="preserve">ECE 411 – </w:t>
+      </w:r>
+      <w:r>
+        <w:rPr>
+          <w:rFonts w:ascii="Times New Roman" w:hAnsi="Times New Roman" w:cs="Times New Roman"/>
+          <w:sz w:val="24"/>
+          <w:szCs w:val="24"/>
+        </w:rPr>
+        <w:t>Written Hand In</w:t>
+      </w:r>
+    </w:p>
+    <w:p>
+      <w:pPr>
+        <w:spacing w:after="0" w:line="240" w:lineRule="auto"/>
+        <w:rPr>
+          <w:rFonts w:ascii="Times New Roman" w:hAnsi="Times New Roman" w:cs="Times New Roman"/>
+          <w:sz w:val="24"/>
+          <w:szCs w:val="24"/>
+        </w:rPr>
+      </w:pPr>
+      <w:r>
+        <w:rPr>
+          <w:rFonts w:ascii="Times New Roman" w:hAnsi="Times New Roman" w:cs="Times New Roman"/>
+          <w:sz w:val="24"/>
+          <w:szCs w:val="24"/>
+        </w:rPr>
         <w:t>09/14/17</w:t>
       </w:r>
     </w:p>
     <w:p>
-      <w:r>
+      <w:pPr>
+        <w:spacing w:after="0" w:line="240" w:lineRule="auto"/>
+        <w:jc w:val="center"/>
+        <w:rPr>
+          <w:rFonts w:ascii="Times New Roman" w:hAnsi="Times New Roman" w:cs="Times New Roman"/>
+          <w:b/>
+          <w:sz w:val="24"/>
+          <w:szCs w:val="24"/>
+        </w:rPr>
+      </w:pPr>
+      <w:r>
+        <w:rPr>
+          <w:rFonts w:ascii="Times New Roman" w:hAnsi="Times New Roman" w:cs="Times New Roman"/>
+          <w:b/>
+          <w:sz w:val="24"/>
+          <w:szCs w:val="24"/>
+        </w:rPr>
+        <w:t>Test Description</w:t>
+      </w:r>
+    </w:p>
+    <w:p>
+      <w:pPr>
+        <w:spacing w:after="0" w:line="240" w:lineRule="auto"/>
+        <w:rPr>
+          <w:rFonts w:ascii="Times New Roman" w:hAnsi="Times New Roman" w:cs="Times New Roman"/>
+          <w:sz w:val="24"/>
+          <w:szCs w:val="24"/>
+        </w:rPr>
+      </w:pPr>
+      <w:r>
+        <w:rPr>
+          <w:rFonts w:ascii="Times New Roman" w:hAnsi="Times New Roman" w:cs="Times New Roman"/>
+          <w:sz w:val="24"/>
+          <w:szCs w:val="24"/>
+        </w:rPr>
         <w:tab/>
         <w:t xml:space="preserve">Testing such a large system in such a small amount of time was initially a daunting task. I decided I would break the testing down into two parts, individual instruction tests as well as running the provided test code. If my individual unit tests passed then theoretically the </w:t>
       </w:r>
       <w:r>
+        <w:rPr>
+          <w:rFonts w:ascii="Times New Roman" w:hAnsi="Times New Roman" w:cs="Times New Roman"/>
+          <w:sz w:val="24"/>
+          <w:szCs w:val="24"/>
+        </w:rPr>
         <w:t>whole system should work fully because instructions are independent of the previous instruction.</w:t>
       </w:r>
     </w:p>
     <w:p>
-      <w:r>
+      <w:pPr>
+        <w:spacing w:after="0" w:line="240" w:lineRule="auto"/>
+        <w:rPr>
+          <w:rFonts w:ascii="Times New Roman" w:hAnsi="Times New Roman" w:cs="Times New Roman"/>
+          <w:sz w:val="24"/>
+          <w:szCs w:val="24"/>
+        </w:rPr>
+      </w:pPr>
+      <w:r>
+        <w:rPr>
+          <w:rFonts w:ascii="Times New Roman" w:hAnsi="Times New Roman" w:cs="Times New Roman"/>
+          <w:sz w:val="24"/>
+          <w:szCs w:val="24"/>
+        </w:rPr>
         <w:tab/>
         <w:t>I developed test programs that would test only a small set of similar instructions being sure to test different base registers or immediate values. I then ran these small snippets of code to be sure that the LC3b behaved as expected and that the proper control signals were set.</w:t>
       </w:r>
     </w:p>
     <w:p>
-      <w:r>
+      <w:pPr>
+        <w:spacing w:after="0" w:line="240" w:lineRule="auto"/>
+        <w:rPr>
+          <w:rFonts w:ascii="Times New Roman" w:hAnsi="Times New Roman" w:cs="Times New Roman"/>
+          <w:sz w:val="24"/>
+          <w:szCs w:val="24"/>
+        </w:rPr>
+      </w:pPr>
+      <w:r>
+        <w:rPr>
+          <w:rFonts w:ascii="Times New Roman" w:hAnsi="Times New Roman" w:cs="Times New Roman"/>
+          <w:sz w:val="24"/>
+          <w:szCs w:val="24"/>
+        </w:rPr>
         <w:tab/>
-        <w:t xml:space="preserve">After writing the small individual code segments I </w:t>
+        <w:t>After writing the s</w:t>
+      </w:r>
+      <w:r>
+        <w:rPr>
+          <w:rFonts w:ascii="Times New Roman" w:hAnsi="Times New Roman" w:cs="Times New Roman"/>
+          <w:sz w:val="24"/>
+          <w:szCs w:val="24"/>
+        </w:rPr>
+        <w:t>mall individual code segments that test different versions of single instructions I ran them in model sim. I looked at each individual instruction ensuring all of the control signals were as expected. I also verified that the test program did what it was supposed to by looking at the memory before and after.</w:t>
+      </w:r>
+    </w:p>
+    <w:p>
+      <w:pPr>
+        <w:spacing w:after="0" w:line="240" w:lineRule="auto"/>
+        <w:rPr>
+          <w:rFonts w:ascii="Times New Roman" w:hAnsi="Times New Roman" w:cs="Times New Roman"/>
+          <w:sz w:val="24"/>
+          <w:szCs w:val="24"/>
+        </w:rPr>
+      </w:pPr>
+      <w:r>
+        <w:rPr>
+          <w:rFonts w:ascii="Times New Roman" w:hAnsi="Times New Roman" w:cs="Times New Roman"/>
+          <w:sz w:val="24"/>
+          <w:szCs w:val="24"/>
+        </w:rPr>
+        <w:tab/>
+        <w:t>After the unit tests were complete and I had verified that all the instructions were correct I ran the provided test code and saw that the output of that code matched running that program in the lc3sim tool thus I concluded that my design was correct.</w:t>
+      </w:r>
+    </w:p>
+    <w:p>
+      <w:pPr>
+        <w:spacing w:after="0" w:line="240" w:lineRule="auto"/>
+        <w:rPr>
+          <w:rFonts w:ascii="Times New Roman" w:hAnsi="Times New Roman" w:cs="Times New Roman"/>
+          <w:sz w:val="24"/>
+          <w:szCs w:val="24"/>
+        </w:rPr>
+      </w:pPr>
+      <w:r>
+        <w:rPr>
+          <w:rFonts w:ascii="Times New Roman" w:hAnsi="Times New Roman" w:cs="Times New Roman"/>
+          <w:sz w:val="24"/>
+          <w:szCs w:val="24"/>
+        </w:rPr>
+        <w:tab/>
+        <w:t>A good example of my test code is the mp1_jsr_ret.asm test program. It tests both versions of the JSR instruction by jumping to a subroutine that has a bunch of shift operations then it returns and adds two registers. If the JSR instruction worked correctly I would observe on the wave trace that the previous PC would store to R7 and the new PC would be set to the location of the tag “SUBROUTINE”</w:t>
+      </w:r>
+      <w:r>
+        <w:rPr>
+          <w:rFonts w:ascii="Times New Roman" w:hAnsi="Times New Roman" w:cs="Times New Roman"/>
+          <w:sz w:val="24"/>
+          <w:szCs w:val="24"/>
+        </w:rPr>
+        <w:t>. If all of the shifts and modifications to registers R2, R3, and R4 happened correctly then I would know the processor executed the code properly.</w:t>
+      </w:r>
+    </w:p>
+    <w:p>
+      <w:pPr>
+        <w:spacing w:after="0" w:line="240" w:lineRule="auto"/>
+        <w:rPr>
+          <w:rFonts w:ascii="Times New Roman" w:hAnsi="Times New Roman" w:cs="Times New Roman"/>
+          <w:sz w:val="24"/>
+          <w:szCs w:val="24"/>
+        </w:rPr>
+      </w:pPr>
+    </w:p>
+    <w:p>
+      <w:pPr>
+        <w:spacing w:after="0" w:line="240" w:lineRule="auto"/>
+        <w:jc w:val="center"/>
+        <w:rPr>
+          <w:rFonts w:ascii="Times New Roman" w:hAnsi="Times New Roman" w:cs="Times New Roman"/>
+          <w:b/>
+          <w:sz w:val="24"/>
+          <w:szCs w:val="24"/>
+        </w:rPr>
+      </w:pPr>
+      <w:r>
+        <w:rPr>
+          <w:rFonts w:ascii="Times New Roman" w:hAnsi="Times New Roman" w:cs="Times New Roman"/>
+          <w:b/>
+          <w:sz w:val="24"/>
+          <w:szCs w:val="24"/>
+        </w:rPr>
+        <w:t>Datapath Changes</w:t>
+      </w:r>
+    </w:p>
+    <w:p>
+      <w:pPr>
+        <w:pStyle w:val="ListParagraph"/>
+        <w:numPr>
+          <w:ilvl w:val="0"/>
+          <w:numId w:val="1"/>
+        </w:numPr>
+        <w:spacing w:after="0" w:line="240" w:lineRule="auto"/>
+        <w:rPr>
+          <w:rFonts w:ascii="Times New Roman" w:hAnsi="Times New Roman" w:cs="Times New Roman"/>
+          <w:sz w:val="24"/>
+          <w:szCs w:val="24"/>
+        </w:rPr>
+      </w:pPr>
+      <w:r>
+        <w:rPr>
+          <w:rFonts w:ascii="Times New Roman" w:hAnsi="Times New Roman" w:cs="Times New Roman"/>
+          <w:sz w:val="24"/>
+          <w:szCs w:val="24"/>
+        </w:rPr>
+        <w:t>addr1mux – NEW – selects either the PC+2 or the SR1 register to be added with the output of addr2mux to generate a new PC.</w:t>
+      </w:r>
+    </w:p>
+    <w:p>
+      <w:pPr>
+        <w:pStyle w:val="ListParagraph"/>
+        <w:numPr>
+          <w:ilvl w:val="0"/>
+          <w:numId w:val="1"/>
+        </w:numPr>
+        <w:spacing w:after="0" w:line="240" w:lineRule="auto"/>
+        <w:rPr>
+          <w:rFonts w:ascii="Times New Roman" w:hAnsi="Times New Roman" w:cs="Times New Roman"/>
+          <w:sz w:val="24"/>
+          <w:szCs w:val="24"/>
+        </w:rPr>
+      </w:pPr>
+      <w:r>
+        <w:rPr>
+          <w:rFonts w:ascii="Times New Roman" w:hAnsi="Times New Roman" w:cs="Times New Roman"/>
+          <w:sz w:val="24"/>
+          <w:szCs w:val="24"/>
+        </w:rPr>
+        <w:t>a</w:t>
+      </w:r>
+      <w:r>
+        <w:rPr>
+          <w:rFonts w:ascii="Times New Roman" w:hAnsi="Times New Roman" w:cs="Times New Roman"/>
+          <w:sz w:val="24"/>
+          <w:szCs w:val="24"/>
+        </w:rPr>
+        <w:t>ddr2mux – NEW – selects either 0x00</w:t>
+      </w:r>
+      <w:r>
+        <w:rPr>
+          <w:rFonts w:ascii="Times New Roman" w:hAnsi="Times New Roman" w:cs="Times New Roman"/>
+          <w:sz w:val="24"/>
+          <w:szCs w:val="24"/>
+        </w:rPr>
+        <w:t>0</w:t>
+      </w:r>
+      <w:r>
+        <w:rPr>
+          <w:rFonts w:ascii="Times New Roman" w:hAnsi="Times New Roman" w:cs="Times New Roman"/>
+          <w:sz w:val="24"/>
+          <w:szCs w:val="24"/>
+        </w:rPr>
+        <w:t xml:space="preserve">0, </w:t>
+      </w:r>
+      <w:proofErr w:type="gramStart"/>
+      <w:r>
+        <w:rPr>
+          <w:rFonts w:ascii="Times New Roman" w:hAnsi="Times New Roman" w:cs="Times New Roman"/>
+          <w:sz w:val="24"/>
+          <w:szCs w:val="24"/>
+        </w:rPr>
+        <w:t>sext[</w:t>
+      </w:r>
+      <w:proofErr w:type="gramEnd"/>
+      <w:r>
+        <w:rPr>
+          <w:rFonts w:ascii="Times New Roman" w:hAnsi="Times New Roman" w:cs="Times New Roman"/>
+          <w:sz w:val="24"/>
+          <w:szCs w:val="24"/>
+        </w:rPr>
+        <w:t xml:space="preserve">IR[10:0] &lt;&lt; 1], </w:t>
+      </w:r>
+      <w:r>
+        <w:rPr>
+          <w:rFonts w:ascii="Times New Roman" w:hAnsi="Times New Roman" w:cs="Times New Roman"/>
+          <w:sz w:val="24"/>
+          <w:szCs w:val="24"/>
+        </w:rPr>
+        <w:t>sext[IR[8</w:t>
+      </w:r>
+      <w:r>
+        <w:rPr>
+          <w:rFonts w:ascii="Times New Roman" w:hAnsi="Times New Roman" w:cs="Times New Roman"/>
+          <w:sz w:val="24"/>
+          <w:szCs w:val="24"/>
+        </w:rPr>
+        <w:t>:0] &lt;&lt; 1],</w:t>
+      </w:r>
+      <w:r>
+        <w:rPr>
+          <w:rFonts w:ascii="Times New Roman" w:hAnsi="Times New Roman" w:cs="Times New Roman"/>
+          <w:sz w:val="24"/>
+          <w:szCs w:val="24"/>
+        </w:rPr>
+        <w:t xml:space="preserve"> </w:t>
+      </w:r>
+      <w:r>
+        <w:rPr>
+          <w:rFonts w:ascii="Times New Roman" w:hAnsi="Times New Roman" w:cs="Times New Roman"/>
+          <w:sz w:val="24"/>
+          <w:szCs w:val="24"/>
+        </w:rPr>
+        <w:t>sext[IR[5:0] &lt;&lt; 1] to calculate an offset for a JMP, JSR, JSRR, or BR instruction.</w:t>
+      </w:r>
+    </w:p>
+    <w:p>
+      <w:pPr>
+        <w:pStyle w:val="ListParagraph"/>
+        <w:numPr>
+          <w:ilvl w:val="0"/>
+          <w:numId w:val="1"/>
+        </w:numPr>
+        <w:spacing w:after="0" w:line="240" w:lineRule="auto"/>
+        <w:rPr>
+          <w:rFonts w:ascii="Times New Roman" w:hAnsi="Times New Roman" w:cs="Times New Roman"/>
+          <w:sz w:val="24"/>
+          <w:szCs w:val="24"/>
+        </w:rPr>
+      </w:pPr>
+      <w:proofErr w:type="spellStart"/>
+      <w:r>
+        <w:rPr>
+          <w:rFonts w:ascii="Times New Roman" w:hAnsi="Times New Roman" w:cs="Times New Roman"/>
+          <w:sz w:val="24"/>
+          <w:szCs w:val="24"/>
+        </w:rPr>
+        <w:t>pc_add</w:t>
+      </w:r>
+      <w:proofErr w:type="spellEnd"/>
+      <w:r>
+        <w:rPr>
+          <w:rFonts w:ascii="Times New Roman" w:hAnsi="Times New Roman" w:cs="Times New Roman"/>
+          <w:sz w:val="24"/>
+          <w:szCs w:val="24"/>
+        </w:rPr>
+        <w:t xml:space="preserve"> – NEW – adds the outputs of the addr1mux and addr2mux.</w:t>
+      </w:r>
+    </w:p>
+    <w:p>
+      <w:pPr>
+        <w:pStyle w:val="ListParagraph"/>
+        <w:numPr>
+          <w:ilvl w:val="0"/>
+          <w:numId w:val="1"/>
+        </w:numPr>
+        <w:spacing w:after="0" w:line="240" w:lineRule="auto"/>
+        <w:rPr>
+          <w:rFonts w:ascii="Times New Roman" w:hAnsi="Times New Roman" w:cs="Times New Roman"/>
+          <w:sz w:val="24"/>
+          <w:szCs w:val="24"/>
+        </w:rPr>
+      </w:pPr>
+      <w:proofErr w:type="spellStart"/>
+      <w:proofErr w:type="gramStart"/>
+      <w:r>
+        <w:rPr>
+          <w:rFonts w:ascii="Times New Roman" w:hAnsi="Times New Roman" w:cs="Times New Roman"/>
+          <w:sz w:val="24"/>
+          <w:szCs w:val="24"/>
+        </w:rPr>
+        <w:t>pcmux</w:t>
+      </w:r>
+      <w:proofErr w:type="spellEnd"/>
+      <w:proofErr w:type="gramEnd"/>
+      <w:r>
+        <w:rPr>
+          <w:rFonts w:ascii="Times New Roman" w:hAnsi="Times New Roman" w:cs="Times New Roman"/>
+          <w:sz w:val="24"/>
+          <w:szCs w:val="24"/>
+        </w:rPr>
+        <w:t xml:space="preserve"> – MODIFIED – extended to load the </w:t>
+      </w:r>
+      <w:proofErr w:type="spellStart"/>
+      <w:r>
+        <w:rPr>
+          <w:rFonts w:ascii="Times New Roman" w:hAnsi="Times New Roman" w:cs="Times New Roman"/>
+          <w:sz w:val="24"/>
+          <w:szCs w:val="24"/>
+        </w:rPr>
+        <w:t>pc_offset</w:t>
+      </w:r>
+      <w:proofErr w:type="spellEnd"/>
+      <w:r>
+        <w:rPr>
+          <w:rFonts w:ascii="Times New Roman" w:hAnsi="Times New Roman" w:cs="Times New Roman"/>
+          <w:sz w:val="24"/>
+          <w:szCs w:val="24"/>
+        </w:rPr>
+        <w:t xml:space="preserve">, </w:t>
+      </w:r>
+      <w:proofErr w:type="spellStart"/>
+      <w:r>
+        <w:rPr>
+          <w:rFonts w:ascii="Times New Roman" w:hAnsi="Times New Roman" w:cs="Times New Roman"/>
+          <w:sz w:val="24"/>
+          <w:szCs w:val="24"/>
+        </w:rPr>
+        <w:t>alu_out</w:t>
+      </w:r>
+      <w:proofErr w:type="spellEnd"/>
+      <w:r>
+        <w:rPr>
+          <w:rFonts w:ascii="Times New Roman" w:hAnsi="Times New Roman" w:cs="Times New Roman"/>
+          <w:sz w:val="24"/>
+          <w:szCs w:val="24"/>
+        </w:rPr>
+        <w:t xml:space="preserve">, or the </w:t>
+      </w:r>
+      <w:proofErr w:type="spellStart"/>
+      <w:r>
+        <w:rPr>
+          <w:rFonts w:ascii="Times New Roman" w:hAnsi="Times New Roman" w:cs="Times New Roman"/>
+          <w:sz w:val="24"/>
+          <w:szCs w:val="24"/>
+        </w:rPr>
+        <w:t>mem_wdata</w:t>
+      </w:r>
+      <w:proofErr w:type="spellEnd"/>
+      <w:r>
+        <w:rPr>
+          <w:rFonts w:ascii="Times New Roman" w:hAnsi="Times New Roman" w:cs="Times New Roman"/>
+          <w:sz w:val="24"/>
+          <w:szCs w:val="24"/>
+        </w:rPr>
+        <w:t xml:space="preserve"> into the PC.</w:t>
+      </w:r>
+    </w:p>
+    <w:p>
+      <w:pPr>
+        <w:pStyle w:val="ListParagraph"/>
+        <w:numPr>
+          <w:ilvl w:val="0"/>
+          <w:numId w:val="1"/>
+        </w:numPr>
+        <w:spacing w:after="0" w:line="240" w:lineRule="auto"/>
+        <w:rPr>
+          <w:rFonts w:ascii="Times New Roman" w:hAnsi="Times New Roman" w:cs="Times New Roman"/>
+          <w:sz w:val="24"/>
+          <w:szCs w:val="24"/>
+        </w:rPr>
+      </w:pPr>
+      <w:proofErr w:type="spellStart"/>
+      <w:proofErr w:type="gramStart"/>
+      <w:r>
+        <w:rPr>
+          <w:rFonts w:ascii="Times New Roman" w:hAnsi="Times New Roman" w:cs="Times New Roman"/>
+          <w:sz w:val="24"/>
+          <w:szCs w:val="24"/>
+        </w:rPr>
+        <w:t>m</w:t>
+      </w:r>
+      <w:r>
+        <w:rPr>
+          <w:rFonts w:ascii="Times New Roman" w:hAnsi="Times New Roman" w:cs="Times New Roman"/>
+          <w:sz w:val="24"/>
+          <w:szCs w:val="24"/>
+        </w:rPr>
+        <w:t>armux</w:t>
+      </w:r>
+      <w:proofErr w:type="spellEnd"/>
+      <w:proofErr w:type="gramEnd"/>
+      <w:r>
+        <w:rPr>
+          <w:rFonts w:ascii="Times New Roman" w:hAnsi="Times New Roman" w:cs="Times New Roman"/>
+          <w:sz w:val="24"/>
+          <w:szCs w:val="24"/>
+        </w:rPr>
+        <w:t xml:space="preserve"> – MODIFIED – extended to allow the zext8 of the </w:t>
+      </w:r>
+      <w:proofErr w:type="spellStart"/>
+      <w:r>
+        <w:rPr>
+          <w:rFonts w:ascii="Times New Roman" w:hAnsi="Times New Roman" w:cs="Times New Roman"/>
+          <w:sz w:val="24"/>
+          <w:szCs w:val="24"/>
+        </w:rPr>
+        <w:t>trapvect</w:t>
+      </w:r>
+      <w:proofErr w:type="spellEnd"/>
+      <w:r>
+        <w:rPr>
+          <w:rFonts w:ascii="Times New Roman" w:hAnsi="Times New Roman" w:cs="Times New Roman"/>
+          <w:sz w:val="24"/>
+          <w:szCs w:val="24"/>
+        </w:rPr>
+        <w:t xml:space="preserve"> to be loaded, and the </w:t>
+      </w:r>
+      <w:proofErr w:type="spellStart"/>
+      <w:r>
+        <w:rPr>
+          <w:rFonts w:ascii="Times New Roman" w:hAnsi="Times New Roman" w:cs="Times New Roman"/>
+          <w:sz w:val="24"/>
+          <w:szCs w:val="24"/>
+        </w:rPr>
+        <w:t>mem_wdata</w:t>
+      </w:r>
+      <w:proofErr w:type="spellEnd"/>
+      <w:r>
+        <w:rPr>
+          <w:rFonts w:ascii="Times New Roman" w:hAnsi="Times New Roman" w:cs="Times New Roman"/>
+          <w:sz w:val="24"/>
+          <w:szCs w:val="24"/>
+        </w:rPr>
+        <w:t xml:space="preserve"> to be lo</w:t>
+      </w:r>
+      <w:r>
+        <w:rPr>
+          <w:rFonts w:ascii="Times New Roman" w:hAnsi="Times New Roman" w:cs="Times New Roman"/>
+          <w:sz w:val="24"/>
+          <w:szCs w:val="24"/>
+        </w:rPr>
+        <w:t>aded for the indirect accesses.</w:t>
+      </w:r>
+    </w:p>
+    <w:p>
+      <w:pPr>
+        <w:pStyle w:val="ListParagraph"/>
+        <w:numPr>
+          <w:ilvl w:val="0"/>
+          <w:numId w:val="1"/>
+        </w:numPr>
+        <w:spacing w:after="0" w:line="240" w:lineRule="auto"/>
+        <w:rPr>
+          <w:rFonts w:ascii="Times New Roman" w:hAnsi="Times New Roman" w:cs="Times New Roman"/>
+          <w:sz w:val="24"/>
+          <w:szCs w:val="24"/>
+        </w:rPr>
+      </w:pPr>
+      <w:proofErr w:type="spellStart"/>
+      <w:r>
+        <w:rPr>
+          <w:rFonts w:ascii="Times New Roman" w:hAnsi="Times New Roman" w:cs="Times New Roman"/>
+          <w:sz w:val="24"/>
+          <w:szCs w:val="24"/>
+        </w:rPr>
+        <w:t>mdrmux</w:t>
+      </w:r>
+      <w:proofErr w:type="spellEnd"/>
+      <w:r>
+        <w:rPr>
+          <w:rFonts w:ascii="Times New Roman" w:hAnsi="Times New Roman" w:cs="Times New Roman"/>
+          <w:sz w:val="24"/>
+          <w:szCs w:val="24"/>
+        </w:rPr>
+        <w:t xml:space="preserve"> – MODIFIED – extended to allow a byte to be written to memory</w:t>
+      </w:r>
+    </w:p>
+    <w:p>
+      <w:pPr>
+        <w:pStyle w:val="ListParagraph"/>
+        <w:numPr>
+          <w:ilvl w:val="0"/>
+          <w:numId w:val="1"/>
+        </w:numPr>
+        <w:spacing w:after="0" w:line="240" w:lineRule="auto"/>
+        <w:rPr>
+          <w:rFonts w:ascii="Times New Roman" w:hAnsi="Times New Roman" w:cs="Times New Roman"/>
+          <w:sz w:val="24"/>
+          <w:szCs w:val="24"/>
+        </w:rPr>
+      </w:pPr>
+      <w:proofErr w:type="spellStart"/>
+      <w:proofErr w:type="gramStart"/>
+      <w:r>
+        <w:rPr>
+          <w:rFonts w:ascii="Times New Roman" w:hAnsi="Times New Roman" w:cs="Times New Roman"/>
+          <w:sz w:val="24"/>
+          <w:szCs w:val="24"/>
+        </w:rPr>
+        <w:t>destmux</w:t>
+      </w:r>
+      <w:proofErr w:type="spellEnd"/>
+      <w:proofErr w:type="gramEnd"/>
+      <w:r>
+        <w:rPr>
+          <w:rFonts w:ascii="Times New Roman" w:hAnsi="Times New Roman" w:cs="Times New Roman"/>
+          <w:sz w:val="24"/>
+          <w:szCs w:val="24"/>
+        </w:rPr>
+        <w:t xml:space="preserve"> – NEW – added so that for the JSR and JSRR instructions the R7 can be loaded with the old PC+2.</w:t>
+      </w:r>
+    </w:p>
+    <w:p>
+      <w:pPr>
+        <w:pStyle w:val="ListParagraph"/>
+        <w:numPr>
+          <w:ilvl w:val="0"/>
+          <w:numId w:val="1"/>
+        </w:numPr>
+        <w:spacing w:after="0" w:line="240" w:lineRule="auto"/>
+        <w:rPr>
+          <w:rFonts w:ascii="Times New Roman" w:hAnsi="Times New Roman" w:cs="Times New Roman"/>
+          <w:sz w:val="24"/>
+          <w:szCs w:val="24"/>
+        </w:rPr>
+      </w:pPr>
+      <w:proofErr w:type="spellStart"/>
+      <w:proofErr w:type="gramStart"/>
+      <w:r>
+        <w:rPr>
+          <w:rFonts w:ascii="Times New Roman" w:hAnsi="Times New Roman" w:cs="Times New Roman"/>
+          <w:sz w:val="24"/>
+          <w:szCs w:val="24"/>
+        </w:rPr>
+        <w:t>alumux</w:t>
+      </w:r>
+      <w:proofErr w:type="spellEnd"/>
+      <w:proofErr w:type="gramEnd"/>
+      <w:r>
+        <w:rPr>
+          <w:rFonts w:ascii="Times New Roman" w:hAnsi="Times New Roman" w:cs="Times New Roman"/>
+          <w:sz w:val="24"/>
+          <w:szCs w:val="24"/>
+        </w:rPr>
+        <w:t xml:space="preserve"> – MODFIED – extended to allow for an imm4 and an offset6 to be added through the ALU. The imm4 is for the shift functionality and the offset6 is for calculating the address in LDB and STB instructions.</w:t>
+      </w:r>
+    </w:p>
+    <w:p>
+      <w:pPr>
+        <w:pStyle w:val="ListParagraph"/>
+        <w:numPr>
+          <w:ilvl w:val="0"/>
+          <w:numId w:val="1"/>
+        </w:numPr>
+        <w:spacing w:after="0" w:line="240" w:lineRule="auto"/>
+        <w:rPr>
+          <w:rFonts w:ascii="Times New Roman" w:hAnsi="Times New Roman" w:cs="Times New Roman"/>
+          <w:sz w:val="24"/>
+          <w:szCs w:val="24"/>
+        </w:rPr>
+      </w:pPr>
+      <w:proofErr w:type="spellStart"/>
+      <w:proofErr w:type="gramStart"/>
+      <w:r>
+        <w:rPr>
+          <w:rFonts w:ascii="Times New Roman" w:hAnsi="Times New Roman" w:cs="Times New Roman"/>
+          <w:sz w:val="24"/>
+          <w:szCs w:val="24"/>
+        </w:rPr>
+        <w:t>regfilemux</w:t>
+      </w:r>
+      <w:proofErr w:type="spellEnd"/>
+      <w:proofErr w:type="gramEnd"/>
+      <w:r>
+        <w:rPr>
+          <w:rFonts w:ascii="Times New Roman" w:hAnsi="Times New Roman" w:cs="Times New Roman"/>
+          <w:sz w:val="24"/>
+          <w:szCs w:val="24"/>
+        </w:rPr>
+        <w:t xml:space="preserve"> – MODIFIED – extended to allow the byte contents of a memory address to be written and so that the </w:t>
+      </w:r>
+      <w:proofErr w:type="spellStart"/>
+      <w:r>
+        <w:rPr>
+          <w:rFonts w:ascii="Times New Roman" w:hAnsi="Times New Roman" w:cs="Times New Roman"/>
+          <w:sz w:val="24"/>
+          <w:szCs w:val="24"/>
+        </w:rPr>
+        <w:t>pc_off</w:t>
+      </w:r>
+      <w:proofErr w:type="spellEnd"/>
+      <w:r>
+        <w:rPr>
+          <w:rFonts w:ascii="Times New Roman" w:hAnsi="Times New Roman" w:cs="Times New Roman"/>
+          <w:sz w:val="24"/>
+          <w:szCs w:val="24"/>
+        </w:rPr>
+        <w:t xml:space="preserve"> value can be stored into registers. (LEA, JSR, JSRR)</w:t>
+      </w:r>
+    </w:p>
+    <w:p>
+      <w:pPr>
+        <w:pStyle w:val="ListParagraph"/>
+        <w:numPr>
+          <w:ilvl w:val="0"/>
+          <w:numId w:val="1"/>
+        </w:numPr>
+        <w:spacing w:after="0" w:line="240" w:lineRule="auto"/>
+        <w:rPr>
+          <w:rFonts w:ascii="Times New Roman" w:hAnsi="Times New Roman" w:cs="Times New Roman"/>
+          <w:sz w:val="24"/>
+          <w:szCs w:val="24"/>
+        </w:rPr>
+      </w:pPr>
+      <w:proofErr w:type="spellStart"/>
+      <w:r>
+        <w:rPr>
+          <w:rFonts w:ascii="Times New Roman" w:hAnsi="Times New Roman" w:cs="Times New Roman"/>
+          <w:sz w:val="24"/>
+          <w:szCs w:val="24"/>
+        </w:rPr>
+        <w:t>Sign+Zero</w:t>
+      </w:r>
+      <w:proofErr w:type="spellEnd"/>
+      <w:r>
+        <w:rPr>
+          <w:rFonts w:ascii="Times New Roman" w:hAnsi="Times New Roman" w:cs="Times New Roman"/>
+          <w:sz w:val="24"/>
+          <w:szCs w:val="24"/>
+        </w:rPr>
+        <w:t xml:space="preserve"> extensions – NEW – added a bunch of sign extensions and zero extension blocks to adjust signals and extend them to 16 bit width.</w:t>
+      </w:r>
+    </w:p>
+    <w:p>
+      <w:pPr>
+        <w:pStyle w:val="ListParagraph"/>
+        <w:numPr>
+          <w:ilvl w:val="0"/>
+          <w:numId w:val="1"/>
+        </w:numPr>
+        <w:spacing w:after="0" w:line="240" w:lineRule="auto"/>
+        <w:rPr>
+          <w:rFonts w:ascii="Times New Roman" w:hAnsi="Times New Roman" w:cs="Times New Roman"/>
+          <w:sz w:val="24"/>
+          <w:szCs w:val="24"/>
+        </w:rPr>
+      </w:pPr>
+      <w:r>
+        <w:rPr>
+          <w:rFonts w:ascii="Times New Roman" w:hAnsi="Times New Roman" w:cs="Times New Roman"/>
+          <w:sz w:val="24"/>
+          <w:szCs w:val="24"/>
+        </w:rPr>
+        <w:lastRenderedPageBreak/>
+        <w:t>IR – MODIFIED – modified this block to support a plethora of output signals used throughout the datapath.</w:t>
       </w:r>
       <w:bookmarkStart w:id="0" w:name="_GoBack"/>
       <w:bookmarkEnd w:id="0"/>
@@ -50,8 +789,102 @@
 </w:document>
 </file>
 
+<file path=word/numbering.xml><?xml version="1.0" encoding="utf-8"?>
+<w:numbering xmlns:wpc="http://schemas.microsoft.com/office/word/2010/wordprocessingCanvas" xmlns:mc="http://schemas.openxmlformats.org/markup-compatibility/2006" xmlns:o="urn:schemas-microsoft-com:office:office" xmlns:r="http://schemas.openxmlformats.org/officeDocument/2006/relationships" xmlns:m="http://schemas.openxmlformats.org/officeDocument/2006/math" xmlns:v="urn:schemas-microsoft-com:vml" xmlns:wp14="http://schemas.microsoft.com/office/word/2010/wordprocessingDrawing" xmlns:wp="http://schemas.openxmlformats.org/drawingml/2006/wordprocessingDrawing" xmlns:w10="urn:schemas-microsoft-com:office:word" xmlns:w="http://schemas.openxmlformats.org/wordprocessingml/2006/main" xmlns:w14="http://schemas.microsoft.com/office/word/2010/wordml" xmlns:w15="http://schemas.microsoft.com/office/word/2012/wordml" xmlns:wpg="http://schemas.microsoft.com/office/word/2010/wordprocessingGroup" xmlns:wpi="http://schemas.microsoft.com/office/word/2010/wordprocessingInk" xmlns:wne="http://schemas.microsoft.com/office/word/2006/wordml" xmlns:wps="http://schemas.microsoft.com/office/word/2010/wordprocessingShape" mc:Ignorable="w14 w15 wp14">
+  <w:abstractNum w:abstractNumId="0" w15:restartNumberingAfterBreak="0">
+    <w:nsid w:val="282A1F15"/>
+    <w:multiLevelType w:val="hybridMultilevel"/>
+    <w:tmpl w:val="58984C3A"/>
+    <w:lvl w:ilvl="0" w:tplc="0409000F">
+      <w:start w:val="1"/>
+      <w:numFmt w:val="decimal"/>
+      <w:lvlText w:val="%1."/>
+      <w:lvlJc w:val="left"/>
+      <w:pPr>
+        <w:ind w:left="720" w:hanging="360"/>
+      </w:pPr>
+    </w:lvl>
+    <w:lvl w:ilvl="1" w:tplc="04090019" w:tentative="1">
+      <w:start w:val="1"/>
+      <w:numFmt w:val="lowerLetter"/>
+      <w:lvlText w:val="%2."/>
+      <w:lvlJc w:val="left"/>
+      <w:pPr>
+        <w:ind w:left="1440" w:hanging="360"/>
+      </w:pPr>
+    </w:lvl>
+    <w:lvl w:ilvl="2" w:tplc="0409001B" w:tentative="1">
+      <w:start w:val="1"/>
+      <w:numFmt w:val="lowerRoman"/>
+      <w:lvlText w:val="%3."/>
+      <w:lvlJc w:val="right"/>
+      <w:pPr>
+        <w:ind w:left="2160" w:hanging="180"/>
+      </w:pPr>
+    </w:lvl>
+    <w:lvl w:ilvl="3" w:tplc="0409000F" w:tentative="1">
+      <w:start w:val="1"/>
+      <w:numFmt w:val="decimal"/>
+      <w:lvlText w:val="%4."/>
+      <w:lvlJc w:val="left"/>
+      <w:pPr>
+        <w:ind w:left="2880" w:hanging="360"/>
+      </w:pPr>
+    </w:lvl>
+    <w:lvl w:ilvl="4" w:tplc="04090019" w:tentative="1">
+      <w:start w:val="1"/>
+      <w:numFmt w:val="lowerLetter"/>
+      <w:lvlText w:val="%5."/>
+      <w:lvlJc w:val="left"/>
+      <w:pPr>
+        <w:ind w:left="3600" w:hanging="360"/>
+      </w:pPr>
+    </w:lvl>
+    <w:lvl w:ilvl="5" w:tplc="0409001B" w:tentative="1">
+      <w:start w:val="1"/>
+      <w:numFmt w:val="lowerRoman"/>
+      <w:lvlText w:val="%6."/>
+      <w:lvlJc w:val="right"/>
+      <w:pPr>
+        <w:ind w:left="4320" w:hanging="180"/>
+      </w:pPr>
+    </w:lvl>
+    <w:lvl w:ilvl="6" w:tplc="0409000F" w:tentative="1">
+      <w:start w:val="1"/>
+      <w:numFmt w:val="decimal"/>
+      <w:lvlText w:val="%7."/>
+      <w:lvlJc w:val="left"/>
+      <w:pPr>
+        <w:ind w:left="5040" w:hanging="360"/>
+      </w:pPr>
+    </w:lvl>
+    <w:lvl w:ilvl="7" w:tplc="04090019" w:tentative="1">
+      <w:start w:val="1"/>
+      <w:numFmt w:val="lowerLetter"/>
+      <w:lvlText w:val="%8."/>
+      <w:lvlJc w:val="left"/>
+      <w:pPr>
+        <w:ind w:left="5760" w:hanging="360"/>
+      </w:pPr>
+    </w:lvl>
+    <w:lvl w:ilvl="8" w:tplc="0409001B" w:tentative="1">
+      <w:start w:val="1"/>
+      <w:numFmt w:val="lowerRoman"/>
+      <w:lvlText w:val="%9."/>
+      <w:lvlJc w:val="right"/>
+      <w:pPr>
+        <w:ind w:left="6480" w:hanging="180"/>
+      </w:pPr>
+    </w:lvl>
+  </w:abstractNum>
+  <w:num w:numId="1">
+    <w:abstractNumId w:val="0"/>
+  </w:num>
+</w:numbering>
+</file>
+
 <file path=word/styles.xml><?xml version="1.0" encoding="utf-8"?>
-<w:styles xmlns:mc="http://schemas.openxmlformats.org/markup-compatibility/2006" xmlns:r="http://schemas.openxmlformats.org/officeDocument/2006/relationships" xmlns:w="http://schemas.openxmlformats.org/wordprocessingml/2006/main" xmlns:w14="http://schemas.microsoft.com/office/word/2010/wordml" xmlns:w15="http://schemas.microsoft.com/office/word/2012/wordml" xmlns:w16cid="http://schemas.microsoft.com/office/word/2016/wordml/cid" xmlns:w16se="http://schemas.microsoft.com/office/word/2015/wordml/symex" mc:Ignorable="w14 w15 w16se w16cid">
+<w:styles xmlns:mc="http://schemas.openxmlformats.org/markup-compatibility/2006" xmlns:r="http://schemas.openxmlformats.org/officeDocument/2006/relationships" xmlns:w="http://schemas.openxmlformats.org/wordprocessingml/2006/main" xmlns:w14="http://schemas.microsoft.com/office/word/2010/wordml" xmlns:w15="http://schemas.microsoft.com/office/word/2012/wordml" mc:Ignorable="w14 w15">
   <w:docDefaults>
     <w:rPrDefault>
       <w:rPr>
@@ -67,7 +900,7 @@
       </w:pPr>
     </w:pPrDefault>
   </w:docDefaults>
-  <w:latentStyles w:defLockedState="0" w:defUIPriority="99" w:defSemiHidden="0" w:defUnhideWhenUsed="0" w:defQFormat="0" w:count="375">
+  <w:latentStyles w:defLockedState="0" w:defUIPriority="99" w:defSemiHidden="0" w:defUnhideWhenUsed="0" w:defQFormat="0" w:count="371">
     <w:lsdException w:name="Normal" w:uiPriority="0" w:qFormat="1"/>
     <w:lsdException w:name="heading 1" w:uiPriority="9" w:qFormat="1"/>
     <w:lsdException w:name="heading 2" w:semiHidden="1" w:uiPriority="9" w:unhideWhenUsed="1" w:qFormat="1"/>
@@ -439,10 +1272,6 @@
     <w:lsdException w:name="List Table 5 Dark Accent 6" w:uiPriority="50"/>
     <w:lsdException w:name="List Table 6 Colorful Accent 6" w:uiPriority="51"/>
     <w:lsdException w:name="List Table 7 Colorful Accent 6" w:uiPriority="52"/>
-    <w:lsdException w:name="Mention" w:semiHidden="1" w:unhideWhenUsed="1"/>
-    <w:lsdException w:name="Smart Hyperlink" w:semiHidden="1" w:unhideWhenUsed="1"/>
-    <w:lsdException w:name="Hashtag" w:semiHidden="1" w:unhideWhenUsed="1"/>
-    <w:lsdException w:name="Unresolved Mention" w:semiHidden="1" w:unhideWhenUsed="1"/>
   </w:latentStyles>
   <w:style w:type="paragraph" w:default="1" w:styleId="Normal">
     <w:name w:val="Normal"/>
@@ -474,6 +1303,17 @@
     <w:uiPriority w:val="99"/>
     <w:semiHidden/>
     <w:unhideWhenUsed/>
+  </w:style>
+  <w:style w:type="paragraph" w:styleId="ListParagraph">
+    <w:name w:val="List Paragraph"/>
+    <w:basedOn w:val="Normal"/>
+    <w:uiPriority w:val="34"/>
+    <w:qFormat/>
+    <w:rsid w:val="00BF3397"/>
+    <w:pPr>
+      <w:ind w:left="720"/>
+      <w:contextualSpacing/>
+    </w:pPr>
   </w:style>
 </w:styles>
 </file>

</xml_diff>